<commit_message>
solve the self-control questionnaire
</commit_message>
<xml_diff>
--- a/data_part_in_paper.docx
+++ b/data_part_in_paper.docx
@@ -70,7 +70,29 @@
           <w:color w:val="333333"/>
           <w:u w:color="333333"/>
         </w:rPr>
-        <w:t xml:space="preserve"> (N = 143)</w:t>
+        <w:t xml:space="preserve"> </w:t>
+      </w:r>
+      <w:commentRangeStart w:id="0"/>
+      <w:r>
+        <w:rPr>
+          <w:rFonts w:ascii="Times" w:hAnsi="Times"/>
+          <w:b/>
+          <w:color w:val="333333"/>
+          <w:u w:color="333333"/>
+        </w:rPr>
+        <w:t>(N = 143)</w:t>
+      </w:r>
+      <w:commentRangeEnd w:id="0"/>
+      <w:r>
+        <w:rPr>
+          <w:rStyle w:val="CommentReference"/>
+          <w:rFonts w:ascii="Times New Roman" w:eastAsia="Times New Roman" w:hAnsi="Times New Roman" w:cs="Times New Roman"/>
+          <w:color w:val="000000"/>
+          <w:u w:color="000000"/>
+          <w:bdr w:val="nil"/>
+          <w:lang w:val="en-US" w:eastAsia="en-US"/>
+        </w:rPr>
+        <w:commentReference w:id="0"/>
       </w:r>
       <w:r>
         <w:rPr>
@@ -178,15 +200,7 @@
           <w:color w:val="333333"/>
           <w:u w:color="333333"/>
         </w:rPr>
-        <w:t>)</w:t>
-      </w:r>
-      <w:r>
-        <w:rPr>
-          <w:rFonts w:ascii="Times" w:hAnsi="Times"/>
-          <w:color w:val="333333"/>
-          <w:u w:color="333333"/>
-        </w:rPr>
-        <w:t>..</w:t>
+        <w:t>)..</w:t>
       </w:r>
       <w:proofErr w:type="gramEnd"/>
     </w:p>
@@ -383,18 +397,7 @@
           <w:u w:color="333333"/>
           <w:shd w:val="clear" w:color="auto" w:fill="FFFFFF"/>
         </w:rPr>
-        <w:t xml:space="preserve"> in response to temperature fluctuations, like </w:t>
-      </w:r>
-      <w:bookmarkStart w:id="0" w:name="_GoBack"/>
-      <w:bookmarkEnd w:id="0"/>
-      <w:r>
-        <w:rPr>
-          <w:rFonts w:ascii="Times" w:hAnsi="Times"/>
-          <w:color w:val="333333"/>
-          <w:u w:color="333333"/>
-          <w:shd w:val="clear" w:color="auto" w:fill="FFFFFF"/>
-        </w:rPr>
-        <w:t>self-reported stress (“</w:t>
+        <w:t xml:space="preserve"> in response to temperature fluctuations, like self-reported stress (“</w:t>
       </w:r>
       <w:r>
         <w:rPr>
@@ -454,7 +457,7 @@
         </w:rPr>
         <w:t xml:space="preserve">”; Harris et al., 1996), daily sugary drinks </w:t>
       </w:r>
-      <w:commentRangeStart w:id="1"/>
+      <w:commentRangeStart w:id="2"/>
       <w:r>
         <w:rPr>
           <w:rFonts w:ascii="Times" w:hAnsi="Times"/>
@@ -464,12 +467,12 @@
         </w:rPr>
         <w:t>consumption</w:t>
       </w:r>
-      <w:commentRangeEnd w:id="1"/>
+      <w:commentRangeEnd w:id="2"/>
       <w:r>
         <w:rPr>
           <w:rStyle w:val="CommentReference"/>
         </w:rPr>
-        <w:commentReference w:id="1"/>
+        <w:commentReference w:id="2"/>
       </w:r>
       <w:r>
         <w:rPr>
@@ -2653,7 +2656,25 @@
 
 <file path=word/comments.xml><?xml version="1.0" encoding="utf-8"?>
 <w:comments xmlns:wpc="http://schemas.microsoft.com/office/word/2010/wordprocessingCanvas" xmlns:cx="http://schemas.microsoft.com/office/drawing/2014/chartex" xmlns:cx1="http://schemas.microsoft.com/office/drawing/2015/9/8/chartex" xmlns:cx2="http://schemas.microsoft.com/office/drawing/2015/10/21/chartex" xmlns:cx3="http://schemas.microsoft.com/office/drawing/2016/5/9/chartex" xmlns:cx4="http://schemas.microsoft.com/office/drawing/2016/5/10/chartex" xmlns:cx5="http://schemas.microsoft.com/office/drawing/2016/5/11/chartex" xmlns:cx6="http://schemas.microsoft.com/office/drawing/2016/5/12/chartex" xmlns:cx7="http://schemas.microsoft.com/office/drawing/2016/5/13/chartex" xmlns:cx8="http://schemas.microsoft.com/office/drawing/2016/5/14/chartex" xmlns:mc="http://schemas.openxmlformats.org/markup-compatibility/2006" xmlns:aink="http://schemas.microsoft.com/office/drawing/2016/ink" xmlns:am3d="http://schemas.microsoft.com/office/drawing/2017/model3d" xmlns:o="urn:schemas-microsoft-com:office:office" xmlns:r="http://schemas.openxmlformats.org/officeDocument/2006/relationships" xmlns:m="http://schemas.openxmlformats.org/officeDocument/2006/math" xmlns:v="urn:schemas-microsoft-com:vml" xmlns:wp14="http://schemas.microsoft.com/office/word/2010/wordprocessingDrawing" xmlns:wp="http://schemas.openxmlformats.org/drawingml/2006/wordprocessingDrawing" xmlns:w10="urn:schemas-microsoft-com:office:word" xmlns:w="http://schemas.openxmlformats.org/wordprocessingml/2006/main" xmlns:w14="http://schemas.microsoft.com/office/word/2010/wordml" xmlns:w15="http://schemas.microsoft.com/office/word/2012/wordml" xmlns:w16cid="http://schemas.microsoft.com/office/word/2016/wordml/cid" xmlns:w16se="http://schemas.microsoft.com/office/word/2015/wordml/symex" xmlns:wpg="http://schemas.microsoft.com/office/word/2010/wordprocessingGroup" xmlns:wpi="http://schemas.microsoft.com/office/word/2010/wordprocessingInk" xmlns:wne="http://schemas.microsoft.com/office/word/2006/wordml" xmlns:wps="http://schemas.microsoft.com/office/word/2010/wordprocessingShape" mc:Ignorable="w14 w15 w16se w16cid wp14">
-  <w:comment w:id="1" w:author="Hans IJzerman" w:date="2017-11-30T14:40:00Z" w:initials="HIJ">
+  <w:comment w:id="0" w:author="Chuan-Peng Hu" w:date="2017-12-19T22:17:00Z" w:initials="CH">
+    <w:p>
+      <w:pPr>
+        <w:pStyle w:val="CommentText"/>
+      </w:pPr>
+      <w:r>
+        <w:rPr>
+          <w:rStyle w:val="CommentReference"/>
+        </w:rPr>
+        <w:annotationRef/>
+      </w:r>
+      <w:r>
+        <w:t>discrepancy: N = 141 in the dataset</w:t>
+      </w:r>
+      <w:bookmarkStart w:id="1" w:name="_GoBack"/>
+      <w:bookmarkEnd w:id="1"/>
+    </w:p>
+  </w:comment>
+  <w:comment w:id="2" w:author="Hans IJzerman" w:date="2017-11-30T14:40:00Z" w:initials="HIJ">
     <w:p>
       <w:pPr>
         <w:pStyle w:val="CommentText"/>
@@ -2682,12 +2703,14 @@
 
 <file path=word/commentsExtended.xml><?xml version="1.0" encoding="utf-8"?>
 <w15:commentsEx xmlns:wpc="http://schemas.microsoft.com/office/word/2010/wordprocessingCanvas" xmlns:cx="http://schemas.microsoft.com/office/drawing/2014/chartex" xmlns:cx1="http://schemas.microsoft.com/office/drawing/2015/9/8/chartex" xmlns:cx2="http://schemas.microsoft.com/office/drawing/2015/10/21/chartex" xmlns:cx3="http://schemas.microsoft.com/office/drawing/2016/5/9/chartex" xmlns:cx4="http://schemas.microsoft.com/office/drawing/2016/5/10/chartex" xmlns:cx5="http://schemas.microsoft.com/office/drawing/2016/5/11/chartex" xmlns:cx6="http://schemas.microsoft.com/office/drawing/2016/5/12/chartex" xmlns:cx7="http://schemas.microsoft.com/office/drawing/2016/5/13/chartex" xmlns:cx8="http://schemas.microsoft.com/office/drawing/2016/5/14/chartex" xmlns:mc="http://schemas.openxmlformats.org/markup-compatibility/2006" xmlns:aink="http://schemas.microsoft.com/office/drawing/2016/ink" xmlns:am3d="http://schemas.microsoft.com/office/drawing/2017/model3d" xmlns:o="urn:schemas-microsoft-com:office:office" xmlns:r="http://schemas.openxmlformats.org/officeDocument/2006/relationships" xmlns:m="http://schemas.openxmlformats.org/officeDocument/2006/math" xmlns:v="urn:schemas-microsoft-com:vml" xmlns:wp14="http://schemas.microsoft.com/office/word/2010/wordprocessingDrawing" xmlns:wp="http://schemas.openxmlformats.org/drawingml/2006/wordprocessingDrawing" xmlns:w10="urn:schemas-microsoft-com:office:word" xmlns:w="http://schemas.openxmlformats.org/wordprocessingml/2006/main" xmlns:w14="http://schemas.microsoft.com/office/word/2010/wordml" xmlns:w15="http://schemas.microsoft.com/office/word/2012/wordml" xmlns:w16cid="http://schemas.microsoft.com/office/word/2016/wordml/cid" xmlns:w16se="http://schemas.microsoft.com/office/word/2015/wordml/symex" xmlns:wpg="http://schemas.microsoft.com/office/word/2010/wordprocessingGroup" xmlns:wpi="http://schemas.microsoft.com/office/word/2010/wordprocessingInk" xmlns:wne="http://schemas.microsoft.com/office/word/2006/wordml" xmlns:wps="http://schemas.microsoft.com/office/word/2010/wordprocessingShape" mc:Ignorable="w14 w15 w16se w16cid wp14">
+  <w15:commentEx w15:paraId="4D8E5432" w15:done="0"/>
   <w15:commentEx w15:paraId="7F4A2653" w15:done="0"/>
 </w15:commentsEx>
 </file>
 
 <file path=word/commentsIds.xml><?xml version="1.0" encoding="utf-8"?>
 <w16cid:commentsIds xmlns:wpc="http://schemas.microsoft.com/office/word/2010/wordprocessingCanvas" xmlns:cx="http://schemas.microsoft.com/office/drawing/2014/chartex" xmlns:cx1="http://schemas.microsoft.com/office/drawing/2015/9/8/chartex" xmlns:cx2="http://schemas.microsoft.com/office/drawing/2015/10/21/chartex" xmlns:cx3="http://schemas.microsoft.com/office/drawing/2016/5/9/chartex" xmlns:cx4="http://schemas.microsoft.com/office/drawing/2016/5/10/chartex" xmlns:cx5="http://schemas.microsoft.com/office/drawing/2016/5/11/chartex" xmlns:cx6="http://schemas.microsoft.com/office/drawing/2016/5/12/chartex" xmlns:cx7="http://schemas.microsoft.com/office/drawing/2016/5/13/chartex" xmlns:cx8="http://schemas.microsoft.com/office/drawing/2016/5/14/chartex" xmlns:mc="http://schemas.openxmlformats.org/markup-compatibility/2006" xmlns:aink="http://schemas.microsoft.com/office/drawing/2016/ink" xmlns:am3d="http://schemas.microsoft.com/office/drawing/2017/model3d" xmlns:o="urn:schemas-microsoft-com:office:office" xmlns:r="http://schemas.openxmlformats.org/officeDocument/2006/relationships" xmlns:m="http://schemas.openxmlformats.org/officeDocument/2006/math" xmlns:v="urn:schemas-microsoft-com:vml" xmlns:wp14="http://schemas.microsoft.com/office/word/2010/wordprocessingDrawing" xmlns:wp="http://schemas.openxmlformats.org/drawingml/2006/wordprocessingDrawing" xmlns:w10="urn:schemas-microsoft-com:office:word" xmlns:w="http://schemas.openxmlformats.org/wordprocessingml/2006/main" xmlns:w14="http://schemas.microsoft.com/office/word/2010/wordml" xmlns:w15="http://schemas.microsoft.com/office/word/2012/wordml" xmlns:w16cid="http://schemas.microsoft.com/office/word/2016/wordml/cid" xmlns:w16se="http://schemas.microsoft.com/office/word/2015/wordml/symex" xmlns:wpg="http://schemas.microsoft.com/office/word/2010/wordprocessingGroup" xmlns:wpi="http://schemas.microsoft.com/office/word/2010/wordprocessingInk" xmlns:wne="http://schemas.microsoft.com/office/word/2006/wordml" xmlns:wps="http://schemas.microsoft.com/office/word/2010/wordprocessingShape" mc:Ignorable="w14 w15 w16se w16cid wp14">
+  <w16cid:commentId w16cid:paraId="4D8E5432" w16cid:durableId="1DE40E8B"/>
   <w16cid:commentId w16cid:paraId="7F4A2653" w16cid:durableId="1DDEC1F6"/>
 </w16cid:commentsIds>
 </file>
@@ -2835,6 +2858,9 @@
 
 <file path=word/people.xml><?xml version="1.0" encoding="utf-8"?>
 <w15:people xmlns:wpc="http://schemas.microsoft.com/office/word/2010/wordprocessingCanvas" xmlns:cx="http://schemas.microsoft.com/office/drawing/2014/chartex" xmlns:cx1="http://schemas.microsoft.com/office/drawing/2015/9/8/chartex" xmlns:cx2="http://schemas.microsoft.com/office/drawing/2015/10/21/chartex" xmlns:cx3="http://schemas.microsoft.com/office/drawing/2016/5/9/chartex" xmlns:cx4="http://schemas.microsoft.com/office/drawing/2016/5/10/chartex" xmlns:cx5="http://schemas.microsoft.com/office/drawing/2016/5/11/chartex" xmlns:cx6="http://schemas.microsoft.com/office/drawing/2016/5/12/chartex" xmlns:cx7="http://schemas.microsoft.com/office/drawing/2016/5/13/chartex" xmlns:cx8="http://schemas.microsoft.com/office/drawing/2016/5/14/chartex" xmlns:mc="http://schemas.openxmlformats.org/markup-compatibility/2006" xmlns:aink="http://schemas.microsoft.com/office/drawing/2016/ink" xmlns:am3d="http://schemas.microsoft.com/office/drawing/2017/model3d" xmlns:o="urn:schemas-microsoft-com:office:office" xmlns:r="http://schemas.openxmlformats.org/officeDocument/2006/relationships" xmlns:m="http://schemas.openxmlformats.org/officeDocument/2006/math" xmlns:v="urn:schemas-microsoft-com:vml" xmlns:wp14="http://schemas.microsoft.com/office/word/2010/wordprocessingDrawing" xmlns:wp="http://schemas.openxmlformats.org/drawingml/2006/wordprocessingDrawing" xmlns:w10="urn:schemas-microsoft-com:office:word" xmlns:w="http://schemas.openxmlformats.org/wordprocessingml/2006/main" xmlns:w14="http://schemas.microsoft.com/office/word/2010/wordml" xmlns:w15="http://schemas.microsoft.com/office/word/2012/wordml" xmlns:w16cid="http://schemas.microsoft.com/office/word/2016/wordml/cid" xmlns:w16se="http://schemas.microsoft.com/office/word/2015/wordml/symex" xmlns:wpg="http://schemas.microsoft.com/office/word/2010/wordprocessingGroup" xmlns:wpi="http://schemas.microsoft.com/office/word/2010/wordprocessingInk" xmlns:wne="http://schemas.microsoft.com/office/word/2006/wordml" xmlns:wps="http://schemas.microsoft.com/office/word/2010/wordprocessingShape" mc:Ignorable="w14 w15 w16se w16cid wp14">
+  <w15:person w15:author="Chuan-Peng Hu">
+    <w15:presenceInfo w15:providerId="Windows Live" w15:userId="b3f3f6a417be6905"/>
+  </w15:person>
   <w15:person w15:author="Hans IJzerman">
     <w15:presenceInfo w15:providerId="None" w15:userId="Hans IJzerman"/>
   </w15:person>
@@ -3508,6 +3534,57 @@
       <w:lang w:val="en-US" w:eastAsia="en-US"/>
     </w:rPr>
   </w:style>
+  <w:style w:type="paragraph" w:styleId="CommentSubject">
+    <w:name w:val="annotation subject"/>
+    <w:basedOn w:val="CommentText"/>
+    <w:next w:val="CommentText"/>
+    <w:link w:val="CommentSubjectChar"/>
+    <w:uiPriority w:val="99"/>
+    <w:semiHidden/>
+    <w:unhideWhenUsed/>
+    <w:rsid w:val="00BE0DEB"/>
+    <w:pPr>
+      <w:widowControl w:val="0"/>
+      <w:pBdr>
+        <w:top w:val="none" w:sz="0" w:space="0" w:color="auto"/>
+        <w:left w:val="none" w:sz="0" w:space="0" w:color="auto"/>
+        <w:bottom w:val="none" w:sz="0" w:space="0" w:color="auto"/>
+        <w:right w:val="none" w:sz="0" w:space="0" w:color="auto"/>
+        <w:between w:val="none" w:sz="0" w:space="0" w:color="auto"/>
+        <w:bar w:val="none" w:sz="0" w:color="auto"/>
+      </w:pBdr>
+      <w:jc w:val="both"/>
+    </w:pPr>
+    <w:rPr>
+      <w:rFonts w:asciiTheme="minorHAnsi" w:eastAsiaTheme="minorEastAsia" w:hAnsiTheme="minorHAnsi" w:cstheme="minorBidi"/>
+      <w:b/>
+      <w:bCs/>
+      <w:color w:val="auto"/>
+      <w:sz w:val="20"/>
+      <w:szCs w:val="20"/>
+      <w:bdr w:val="none" w:sz="0" w:space="0" w:color="auto"/>
+      <w:lang w:val="en-GB" w:eastAsia="zh-CN"/>
+    </w:rPr>
+  </w:style>
+  <w:style w:type="character" w:customStyle="1" w:styleId="CommentSubjectChar">
+    <w:name w:val="Comment Subject Char"/>
+    <w:basedOn w:val="CommentTextChar"/>
+    <w:link w:val="CommentSubject"/>
+    <w:uiPriority w:val="99"/>
+    <w:semiHidden/>
+    <w:rsid w:val="00BE0DEB"/>
+    <w:rPr>
+      <w:rFonts w:ascii="Times New Roman" w:eastAsia="Times New Roman" w:hAnsi="Times New Roman" w:cs="Times New Roman"/>
+      <w:b/>
+      <w:bCs/>
+      <w:color w:val="000000"/>
+      <w:sz w:val="20"/>
+      <w:szCs w:val="20"/>
+      <w:u w:color="000000"/>
+      <w:bdr w:val="nil"/>
+      <w:lang w:val="en-US" w:eastAsia="en-US"/>
+    </w:rPr>
+  </w:style>
 </w:styles>
 </file>
 

</xml_diff>